<commit_message>
Statement of fair conduct
</commit_message>
<xml_diff>
--- a/Deliverables/Statement of fair conduct.docx
+++ b/Deliverables/Statement of fair conduct.docx
@@ -76,19 +76,7 @@
         <w:rPr>
           <w:lang w:val="en-GB"/>
         </w:rPr>
-        <w:t xml:space="preserve">I have fairly contributed, in the measure of at least </w:t>
-      </w:r>
-      <w:r>
-        <w:rPr>
-          <w:lang w:val="en-GB"/>
-        </w:rPr>
-        <w:t xml:space="preserve">≈50%, to the generation of </w:t>
-      </w:r>
-      <w:r>
-        <w:rPr>
-          <w:lang w:val="en-GB"/>
-        </w:rPr>
-        <w:t xml:space="preserve">all the parts of the delivered material  </w:t>
+        <w:t xml:space="preserve">I have fairly contributed, in the measure of at least ≈50%, to the generation of all the parts of the delivered material  </w:t>
       </w:r>
     </w:p>
     <w:p>
@@ -178,7 +166,6 @@
         <w:tblCellMar>
           <w:top w:w="5" w:type="dxa"/>
           <w:left w:w="108" w:type="dxa"/>
-          <w:bottom w:w="0" w:type="dxa"/>
           <w:right w:w="77" w:type="dxa"/>
         </w:tblCellMar>
         <w:tblLook w:val="04A0" w:firstRow="1" w:lastRow="0" w:firstColumn="1" w:lastColumn="0" w:noHBand="0" w:noVBand="1"/>
@@ -646,6 +633,9 @@
             <w:r>
               <w:t xml:space="preserve"> </w:t>
             </w:r>
+            <w:r>
+              <w:t>Bas</w:t>
+            </w:r>
           </w:p>
         </w:tc>
       </w:tr>
@@ -733,7 +723,7 @@
               <w:ind w:left="2" w:firstLine="0"/>
             </w:pPr>
             <w:r>
-              <w:t xml:space="preserve"> </w:t>
+              <w:t>Van Manen</w:t>
             </w:r>
           </w:p>
         </w:tc>
@@ -822,7 +812,7 @@
               <w:ind w:left="2" w:firstLine="0"/>
             </w:pPr>
             <w:r>
-              <w:t xml:space="preserve"> </w:t>
+              <w:t>4549465</w:t>
             </w:r>
           </w:p>
         </w:tc>
@@ -917,7 +907,7 @@
               <w:ind w:left="2" w:firstLine="0"/>
             </w:pPr>
             <w:r>
-              <w:t xml:space="preserve"> </w:t>
+              <w:t>10-05-2020</w:t>
             </w:r>
           </w:p>
         </w:tc>
@@ -1006,7 +996,7 @@
               <w:ind w:left="2" w:firstLine="0"/>
             </w:pPr>
             <w:r>
-              <w:t xml:space="preserve"> </w:t>
+              <w:t>Delft</w:t>
             </w:r>
           </w:p>
         </w:tc>
@@ -1056,6 +1046,9 @@
               <w:t xml:space="preserve"> </w:t>
             </w:r>
             <w:r>
+              <w:rPr>
+                <w:noProof/>
+              </w:rPr>
               <w:drawing>
                 <wp:inline distT="0" distB="0" distL="0" distR="0" wp14:anchorId="7EFF43EA" wp14:editId="11C9E55E">
                   <wp:extent cx="1051560" cy="700629"/>
@@ -1145,6 +1138,46 @@
             </w:pPr>
             <w:r>
               <w:t xml:space="preserve"> </w:t>
+            </w:r>
+            <w:r>
+              <w:rPr>
+                <w:noProof/>
+              </w:rPr>
+              <w:drawing>
+                <wp:inline distT="0" distB="0" distL="0" distR="0" wp14:anchorId="27766BC7" wp14:editId="35566D45">
+                  <wp:extent cx="1057275" cy="613220"/>
+                  <wp:effectExtent l="0" t="0" r="0" b="0"/>
+                  <wp:docPr id="2" name="Afbeelding 2"/>
+                  <wp:cNvGraphicFramePr>
+                    <a:graphicFrameLocks xmlns:a="http://schemas.openxmlformats.org/drawingml/2006/main" noChangeAspect="1"/>
+                  </wp:cNvGraphicFramePr>
+                  <a:graphic xmlns:a="http://schemas.openxmlformats.org/drawingml/2006/main">
+                    <a:graphicData uri="http://schemas.openxmlformats.org/drawingml/2006/picture">
+                      <pic:pic xmlns:pic="http://schemas.openxmlformats.org/drawingml/2006/picture">
+                        <pic:nvPicPr>
+                          <pic:cNvPr id="1" name=""/>
+                          <pic:cNvPicPr/>
+                        </pic:nvPicPr>
+                        <pic:blipFill>
+                          <a:blip r:embed="rId8"/>
+                          <a:stretch>
+                            <a:fillRect/>
+                          </a:stretch>
+                        </pic:blipFill>
+                        <pic:spPr>
+                          <a:xfrm>
+                            <a:off x="0" y="0"/>
+                            <a:ext cx="1068899" cy="619962"/>
+                          </a:xfrm>
+                          <a:prstGeom prst="rect">
+                            <a:avLst/>
+                          </a:prstGeom>
+                        </pic:spPr>
+                      </pic:pic>
+                    </a:graphicData>
+                  </a:graphic>
+                </wp:inline>
+              </w:drawing>
             </w:r>
           </w:p>
         </w:tc>

</xml_diff>